<commit_message>
Se agrega en el word pasos de prueba
</commit_message>
<xml_diff>
--- a/primer_word.docx
+++ b/primer_word.docx
@@ -3,23 +3,223 @@
 <w:document xmlns:wpc="http://schemas.microsoft.com/office/word/2010/wordprocessingCanvas" xmlns:cx="http://schemas.microsoft.com/office/drawing/2014/chartex" xmlns:cx1="http://schemas.microsoft.com/office/drawing/2015/9/8/chartex" xmlns:cx2="http://schemas.microsoft.com/office/drawing/2015/10/21/chartex" xmlns:cx3="http://schemas.microsoft.com/office/drawing/2016/5/9/chartex" xmlns:cx4="http://schemas.microsoft.com/office/drawing/2016/5/10/chartex" xmlns:cx5="http://schemas.microsoft.com/office/drawing/2016/5/11/chartex" xmlns:cx6="http://schemas.microsoft.com/office/drawing/2016/5/12/chartex" xmlns:cx7="http://schemas.microsoft.com/office/drawing/2016/5/13/chartex" xmlns:cx8="http://schemas.microsoft.com/office/drawing/2016/5/14/chartex" xmlns:mc="http://schemas.openxmlformats.org/markup-compatibility/2006" xmlns:aink="http://schemas.microsoft.com/office/drawing/2016/ink" xmlns:am3d="http://schemas.microsoft.com/office/drawing/2017/model3d" xmlns:o="urn:schemas-microsoft-com:office:office" xmlns:oel="http://schemas.microsoft.com/office/2019/extlst" xmlns:r="http://schemas.openxmlformats.org/officeDocument/2006/relationships" xmlns:m="http://schemas.openxmlformats.org/officeDocument/2006/math" xmlns:v="urn:schemas-microsoft-com:vml" xmlns:wp14="http://schemas.microsoft.com/office/word/2010/wordprocessingDrawing" xmlns:wp="http://schemas.openxmlformats.org/drawingml/2006/wordprocessingDrawing" xmlns:w10="urn:schemas-microsoft-com:office:word" xmlns:w="http://schemas.openxmlformats.org/wordprocessingml/2006/main" xmlns:w14="http://schemas.microsoft.com/office/word/2010/wordml" xmlns:w15="http://schemas.microsoft.com/office/word/2012/wordml" xmlns:w16cex="http://schemas.microsoft.com/office/word/2018/wordml/cex" xmlns:w16cid="http://schemas.microsoft.com/office/word/2016/wordml/cid" xmlns:w16="http://schemas.microsoft.com/office/word/2018/wordml" xmlns:w16du="http://schemas.microsoft.com/office/word/2023/wordml/word16du" xmlns:w16sdtdh="http://schemas.microsoft.com/office/word/2020/wordml/sdtdatahash" xmlns:w16sdtfl="http://schemas.microsoft.com/office/word/2024/wordml/sdtformatlock" xmlns:w16se="http://schemas.microsoft.com/office/word/2015/wordml/symex" xmlns:wpg="http://schemas.microsoft.com/office/word/2010/wordprocessingGroup" xmlns:wpi="http://schemas.microsoft.com/office/word/2010/wordprocessingInk" xmlns:wne="http://schemas.microsoft.com/office/word/2006/wordml" xmlns:wps="http://schemas.microsoft.com/office/word/2010/wordprocessingShape" mc:Ignorable="w14 w15 w16se w16cid w16 w16cex w16sdtdh w16sdtfl w16du wp14">
   <w:body>
     <w:p>
-      <w:r>
-        <w:t>Hola muchachos, aquí esta mi primer archivo Word.</w:t>
-      </w:r>
+      <w:pPr>
+        <w:rPr>
+          <w:b/>
+          <w:bCs/>
+        </w:rPr>
+      </w:pPr>
+      <w:proofErr w:type="spellStart"/>
+      <w:r>
+        <w:t>Customer</w:t>
+      </w:r>
+      <w:proofErr w:type="spellEnd"/>
+      <w:r>
+        <w:t xml:space="preserve"> Controller</w:t>
+      </w:r>
+      <w:r>
+        <w:br/>
+      </w:r>
+      <w:r>
+        <w:br/>
+      </w:r>
+      <w:r>
+        <w:rPr>
+          <w:rFonts w:ascii="Segoe UI Emoji" w:hAnsi="Segoe UI Emoji" w:cs="Segoe UI Emoji"/>
+          <w:b/>
+          <w:bCs/>
+        </w:rPr>
+        <w:t>🚀</w:t>
+      </w:r>
+      <w:r>
+        <w:rPr>
+          <w:b/>
+          <w:bCs/>
+        </w:rPr>
+        <w:t xml:space="preserve"> Cómo probarlo</w:t>
+      </w:r>
+    </w:p>
+    <w:p>
+      <w:pPr>
+        <w:numPr>
+          <w:ilvl w:val="0"/>
+          <w:numId w:val="1"/>
+        </w:numPr>
+      </w:pPr>
+      <w:r>
+        <w:t>Ejecuta tu aplicación (</w:t>
+      </w:r>
+      <w:proofErr w:type="spellStart"/>
+      <w:r>
+        <w:t>SpringSecurityApplication</w:t>
+      </w:r>
+      <w:proofErr w:type="spellEnd"/>
+      <w:r>
+        <w:t>)</w:t>
+      </w:r>
+    </w:p>
+    <w:p>
+      <w:pPr>
+        <w:numPr>
+          <w:ilvl w:val="0"/>
+          <w:numId w:val="1"/>
+        </w:numPr>
+      </w:pPr>
+      <w:r>
+        <w:t>Ve al navegador:</w:t>
+      </w:r>
+    </w:p>
+    <w:p>
+      <w:pPr>
+        <w:rPr>
+          <w:b/>
+          <w:bCs/>
+        </w:rPr>
+      </w:pPr>
+      <w:r>
+        <w:rPr>
+          <w:rFonts w:ascii="Segoe UI Emoji" w:hAnsi="Segoe UI Emoji" w:cs="Segoe UI Emoji"/>
+          <w:b/>
+          <w:bCs/>
+        </w:rPr>
+        <w:t>🔓</w:t>
+      </w:r>
+      <w:r>
+        <w:rPr>
+          <w:b/>
+          <w:bCs/>
+        </w:rPr>
+        <w:t xml:space="preserve"> Público</w:t>
+      </w:r>
+    </w:p>
+    <w:p>
+      <w:hyperlink r:id="rId5" w:history="1">
+        <w:r>
+          <w:rPr>
+            <w:rStyle w:val="Hipervnculo"/>
+          </w:rPr>
+          <w:t>http://localhost:8080/public</w:t>
+        </w:r>
+      </w:hyperlink>
     </w:p>
     <w:p/>
     <w:p>
       <w:r>
-        <w:t>Probando, repositorio</w:t>
-      </w:r>
+        <w:t xml:space="preserve">No pide </w:t>
+      </w:r>
+      <w:proofErr w:type="spellStart"/>
+      <w:r>
+        <w:t>login</w:t>
+      </w:r>
+      <w:proofErr w:type="spellEnd"/>
       <w:r>
         <w:t>.</w:t>
       </w:r>
-      <w:r>
-        <w:br/>
-        <w:t>probando de nuevo Julian</w:t>
-      </w:r>
     </w:p>
+    <w:p/>
+    <w:p>
+      <w:r>
+        <w:rPr>
+          <w:rFonts w:ascii="Segoe UI Emoji" w:hAnsi="Segoe UI Emoji" w:cs="Segoe UI Emoji"/>
+        </w:rPr>
+        <w:t>🔐</w:t>
+      </w:r>
+      <w:r>
+        <w:t xml:space="preserve"> USER</w:t>
+      </w:r>
+    </w:p>
+    <w:p>
+      <w:hyperlink r:id="rId6" w:history="1">
+        <w:r>
+          <w:rPr>
+            <w:rStyle w:val="Hipervnculo"/>
+          </w:rPr>
+          <w:t>http://localhost:8080/user</w:t>
+        </w:r>
+      </w:hyperlink>
+    </w:p>
+    <w:p/>
+    <w:p>
+      <w:r>
+        <w:t>Login:</w:t>
+      </w:r>
+    </w:p>
+    <w:p>
+      <w:pPr>
+        <w:numPr>
+          <w:ilvl w:val="0"/>
+          <w:numId w:val="2"/>
+        </w:numPr>
+      </w:pPr>
+      <w:proofErr w:type="spellStart"/>
+      <w:r>
+        <w:t>user</w:t>
+      </w:r>
+      <w:proofErr w:type="spellEnd"/>
+      <w:r>
+        <w:t xml:space="preserve"> / user123</w:t>
+      </w:r>
+    </w:p>
+    <w:p>
+      <w:pPr>
+        <w:numPr>
+          <w:ilvl w:val="0"/>
+          <w:numId w:val="2"/>
+        </w:numPr>
+      </w:pPr>
+      <w:proofErr w:type="spellStart"/>
+      <w:r>
+        <w:t>admin</w:t>
+      </w:r>
+      <w:proofErr w:type="spellEnd"/>
+      <w:r>
+        <w:t xml:space="preserve"> / admin123</w:t>
+      </w:r>
+    </w:p>
+    <w:p>
+      <w:r>
+        <w:rPr>
+          <w:rFonts w:ascii="Segoe UI Emoji" w:hAnsi="Segoe UI Emoji" w:cs="Segoe UI Emoji"/>
+        </w:rPr>
+        <w:t>🔐</w:t>
+      </w:r>
+      <w:r>
+        <w:t xml:space="preserve"> ADMIN</w:t>
+      </w:r>
+    </w:p>
+    <w:p/>
+    <w:p>
+      <w:hyperlink r:id="rId7" w:history="1">
+        <w:r>
+          <w:rPr>
+            <w:rStyle w:val="Hipervnculo"/>
+          </w:rPr>
+          <w:t>http://localhost:8080/admin</w:t>
+        </w:r>
+      </w:hyperlink>
+    </w:p>
+    <w:p>
+      <w:r>
+        <w:t>Login:</w:t>
+      </w:r>
+    </w:p>
+    <w:p>
+      <w:pPr>
+        <w:numPr>
+          <w:ilvl w:val="0"/>
+          <w:numId w:val="3"/>
+        </w:numPr>
+      </w:pPr>
+      <w:proofErr w:type="spellStart"/>
+      <w:r>
+        <w:t>admin</w:t>
+      </w:r>
+      <w:proofErr w:type="spellEnd"/>
+      <w:r>
+        <w:t xml:space="preserve"> / admin123</w:t>
+      </w:r>
+    </w:p>
+    <w:p/>
     <w:sectPr>
       <w:pgSz w:w="12240" w:h="15840"/>
       <w:pgMar w:top="1417" w:right="1701" w:bottom="1417" w:left="1701" w:header="708" w:footer="708" w:gutter="0"/>
@@ -28,6 +228,431 @@
     </w:sectPr>
   </w:body>
 </w:document>
+</file>
+
+<file path=word/numbering.xml><?xml version="1.0" encoding="utf-8"?>
+<w:numbering xmlns:wpc="http://schemas.microsoft.com/office/word/2010/wordprocessingCanvas" xmlns:cx="http://schemas.microsoft.com/office/drawing/2014/chartex" xmlns:cx1="http://schemas.microsoft.com/office/drawing/2015/9/8/chartex" xmlns:cx2="http://schemas.microsoft.com/office/drawing/2015/10/21/chartex" xmlns:cx3="http://schemas.microsoft.com/office/drawing/2016/5/9/chartex" xmlns:cx4="http://schemas.microsoft.com/office/drawing/2016/5/10/chartex" xmlns:cx5="http://schemas.microsoft.com/office/drawing/2016/5/11/chartex" xmlns:cx6="http://schemas.microsoft.com/office/drawing/2016/5/12/chartex" xmlns:cx7="http://schemas.microsoft.com/office/drawing/2016/5/13/chartex" xmlns:cx8="http://schemas.microsoft.com/office/drawing/2016/5/14/chartex" xmlns:mc="http://schemas.openxmlformats.org/markup-compatibility/2006" xmlns:aink="http://schemas.microsoft.com/office/drawing/2016/ink" xmlns:am3d="http://schemas.microsoft.com/office/drawing/2017/model3d" xmlns:o="urn:schemas-microsoft-com:office:office" xmlns:oel="http://schemas.microsoft.com/office/2019/extlst" xmlns:r="http://schemas.openxmlformats.org/officeDocument/2006/relationships" xmlns:m="http://schemas.openxmlformats.org/officeDocument/2006/math" xmlns:v="urn:schemas-microsoft-com:vml" xmlns:wp14="http://schemas.microsoft.com/office/word/2010/wordprocessingDrawing" xmlns:wp="http://schemas.openxmlformats.org/drawingml/2006/wordprocessingDrawing" xmlns:w10="urn:schemas-microsoft-com:office:word" xmlns:w="http://schemas.openxmlformats.org/wordprocessingml/2006/main" xmlns:w14="http://schemas.microsoft.com/office/word/2010/wordml" xmlns:w15="http://schemas.microsoft.com/office/word/2012/wordml" xmlns:w16cex="http://schemas.microsoft.com/office/word/2018/wordml/cex" xmlns:w16cid="http://schemas.microsoft.com/office/word/2016/wordml/cid" xmlns:w16="http://schemas.microsoft.com/office/word/2018/wordml" xmlns:w16du="http://schemas.microsoft.com/office/word/2023/wordml/word16du" xmlns:w16sdtdh="http://schemas.microsoft.com/office/word/2020/wordml/sdtdatahash" xmlns:w16sdtfl="http://schemas.microsoft.com/office/word/2024/wordml/sdtformatlock" xmlns:w16se="http://schemas.microsoft.com/office/word/2015/wordml/symex" xmlns:wpg="http://schemas.microsoft.com/office/word/2010/wordprocessingGroup" xmlns:wpi="http://schemas.microsoft.com/office/word/2010/wordprocessingInk" xmlns:wne="http://schemas.microsoft.com/office/word/2006/wordml" xmlns:wps="http://schemas.microsoft.com/office/word/2010/wordprocessingShape" mc:Ignorable="w14 w15 w16se w16cid w16 w16cex w16sdtdh w16sdtfl w16du wp14">
+  <w:abstractNum w:abstractNumId="0" w15:restartNumberingAfterBreak="0">
+    <w:nsid w:val="06CB3C13"/>
+    <w:multiLevelType w:val="multilevel"/>
+    <w:tmpl w:val="CB840A5C"/>
+    <w:lvl w:ilvl="0">
+      <w:start w:val="1"/>
+      <w:numFmt w:val="bullet"/>
+      <w:lvlText w:val=""/>
+      <w:lvlJc w:val="left"/>
+      <w:pPr>
+        <w:tabs>
+          <w:tab w:val="num" w:pos="720"/>
+        </w:tabs>
+        <w:ind w:left="720" w:hanging="360"/>
+      </w:pPr>
+      <w:rPr>
+        <w:rFonts w:ascii="Symbol" w:hAnsi="Symbol" w:hint="default"/>
+        <w:sz w:val="20"/>
+      </w:rPr>
+    </w:lvl>
+    <w:lvl w:ilvl="1" w:tentative="1">
+      <w:start w:val="1"/>
+      <w:numFmt w:val="bullet"/>
+      <w:lvlText w:val="o"/>
+      <w:lvlJc w:val="left"/>
+      <w:pPr>
+        <w:tabs>
+          <w:tab w:val="num" w:pos="1440"/>
+        </w:tabs>
+        <w:ind w:left="1440" w:hanging="360"/>
+      </w:pPr>
+      <w:rPr>
+        <w:rFonts w:ascii="Courier New" w:hAnsi="Courier New" w:hint="default"/>
+        <w:sz w:val="20"/>
+      </w:rPr>
+    </w:lvl>
+    <w:lvl w:ilvl="2" w:tentative="1">
+      <w:start w:val="1"/>
+      <w:numFmt w:val="bullet"/>
+      <w:lvlText w:val=""/>
+      <w:lvlJc w:val="left"/>
+      <w:pPr>
+        <w:tabs>
+          <w:tab w:val="num" w:pos="2160"/>
+        </w:tabs>
+        <w:ind w:left="2160" w:hanging="360"/>
+      </w:pPr>
+      <w:rPr>
+        <w:rFonts w:ascii="Wingdings" w:hAnsi="Wingdings" w:hint="default"/>
+        <w:sz w:val="20"/>
+      </w:rPr>
+    </w:lvl>
+    <w:lvl w:ilvl="3" w:tentative="1">
+      <w:start w:val="1"/>
+      <w:numFmt w:val="bullet"/>
+      <w:lvlText w:val=""/>
+      <w:lvlJc w:val="left"/>
+      <w:pPr>
+        <w:tabs>
+          <w:tab w:val="num" w:pos="2880"/>
+        </w:tabs>
+        <w:ind w:left="2880" w:hanging="360"/>
+      </w:pPr>
+      <w:rPr>
+        <w:rFonts w:ascii="Wingdings" w:hAnsi="Wingdings" w:hint="default"/>
+        <w:sz w:val="20"/>
+      </w:rPr>
+    </w:lvl>
+    <w:lvl w:ilvl="4" w:tentative="1">
+      <w:start w:val="1"/>
+      <w:numFmt w:val="bullet"/>
+      <w:lvlText w:val=""/>
+      <w:lvlJc w:val="left"/>
+      <w:pPr>
+        <w:tabs>
+          <w:tab w:val="num" w:pos="3600"/>
+        </w:tabs>
+        <w:ind w:left="3600" w:hanging="360"/>
+      </w:pPr>
+      <w:rPr>
+        <w:rFonts w:ascii="Wingdings" w:hAnsi="Wingdings" w:hint="default"/>
+        <w:sz w:val="20"/>
+      </w:rPr>
+    </w:lvl>
+    <w:lvl w:ilvl="5" w:tentative="1">
+      <w:start w:val="1"/>
+      <w:numFmt w:val="bullet"/>
+      <w:lvlText w:val=""/>
+      <w:lvlJc w:val="left"/>
+      <w:pPr>
+        <w:tabs>
+          <w:tab w:val="num" w:pos="4320"/>
+        </w:tabs>
+        <w:ind w:left="4320" w:hanging="360"/>
+      </w:pPr>
+      <w:rPr>
+        <w:rFonts w:ascii="Wingdings" w:hAnsi="Wingdings" w:hint="default"/>
+        <w:sz w:val="20"/>
+      </w:rPr>
+    </w:lvl>
+    <w:lvl w:ilvl="6" w:tentative="1">
+      <w:start w:val="1"/>
+      <w:numFmt w:val="bullet"/>
+      <w:lvlText w:val=""/>
+      <w:lvlJc w:val="left"/>
+      <w:pPr>
+        <w:tabs>
+          <w:tab w:val="num" w:pos="5040"/>
+        </w:tabs>
+        <w:ind w:left="5040" w:hanging="360"/>
+      </w:pPr>
+      <w:rPr>
+        <w:rFonts w:ascii="Wingdings" w:hAnsi="Wingdings" w:hint="default"/>
+        <w:sz w:val="20"/>
+      </w:rPr>
+    </w:lvl>
+    <w:lvl w:ilvl="7" w:tentative="1">
+      <w:start w:val="1"/>
+      <w:numFmt w:val="bullet"/>
+      <w:lvlText w:val=""/>
+      <w:lvlJc w:val="left"/>
+      <w:pPr>
+        <w:tabs>
+          <w:tab w:val="num" w:pos="5760"/>
+        </w:tabs>
+        <w:ind w:left="5760" w:hanging="360"/>
+      </w:pPr>
+      <w:rPr>
+        <w:rFonts w:ascii="Wingdings" w:hAnsi="Wingdings" w:hint="default"/>
+        <w:sz w:val="20"/>
+      </w:rPr>
+    </w:lvl>
+    <w:lvl w:ilvl="8" w:tentative="1">
+      <w:start w:val="1"/>
+      <w:numFmt w:val="bullet"/>
+      <w:lvlText w:val=""/>
+      <w:lvlJc w:val="left"/>
+      <w:pPr>
+        <w:tabs>
+          <w:tab w:val="num" w:pos="6480"/>
+        </w:tabs>
+        <w:ind w:left="6480" w:hanging="360"/>
+      </w:pPr>
+      <w:rPr>
+        <w:rFonts w:ascii="Wingdings" w:hAnsi="Wingdings" w:hint="default"/>
+        <w:sz w:val="20"/>
+      </w:rPr>
+    </w:lvl>
+  </w:abstractNum>
+  <w:abstractNum w:abstractNumId="1" w15:restartNumberingAfterBreak="0">
+    <w:nsid w:val="25F5704E"/>
+    <w:multiLevelType w:val="multilevel"/>
+    <w:tmpl w:val="7D04A4F8"/>
+    <w:lvl w:ilvl="0">
+      <w:start w:val="1"/>
+      <w:numFmt w:val="decimal"/>
+      <w:lvlText w:val="%1."/>
+      <w:lvlJc w:val="left"/>
+      <w:pPr>
+        <w:tabs>
+          <w:tab w:val="num" w:pos="720"/>
+        </w:tabs>
+        <w:ind w:left="720" w:hanging="360"/>
+      </w:pPr>
+    </w:lvl>
+    <w:lvl w:ilvl="1" w:tentative="1">
+      <w:start w:val="1"/>
+      <w:numFmt w:val="decimal"/>
+      <w:lvlText w:val="%2."/>
+      <w:lvlJc w:val="left"/>
+      <w:pPr>
+        <w:tabs>
+          <w:tab w:val="num" w:pos="1440"/>
+        </w:tabs>
+        <w:ind w:left="1440" w:hanging="360"/>
+      </w:pPr>
+    </w:lvl>
+    <w:lvl w:ilvl="2" w:tentative="1">
+      <w:start w:val="1"/>
+      <w:numFmt w:val="decimal"/>
+      <w:lvlText w:val="%3."/>
+      <w:lvlJc w:val="left"/>
+      <w:pPr>
+        <w:tabs>
+          <w:tab w:val="num" w:pos="2160"/>
+        </w:tabs>
+        <w:ind w:left="2160" w:hanging="360"/>
+      </w:pPr>
+    </w:lvl>
+    <w:lvl w:ilvl="3" w:tentative="1">
+      <w:start w:val="1"/>
+      <w:numFmt w:val="decimal"/>
+      <w:lvlText w:val="%4."/>
+      <w:lvlJc w:val="left"/>
+      <w:pPr>
+        <w:tabs>
+          <w:tab w:val="num" w:pos="2880"/>
+        </w:tabs>
+        <w:ind w:left="2880" w:hanging="360"/>
+      </w:pPr>
+    </w:lvl>
+    <w:lvl w:ilvl="4" w:tentative="1">
+      <w:start w:val="1"/>
+      <w:numFmt w:val="decimal"/>
+      <w:lvlText w:val="%5."/>
+      <w:lvlJc w:val="left"/>
+      <w:pPr>
+        <w:tabs>
+          <w:tab w:val="num" w:pos="3600"/>
+        </w:tabs>
+        <w:ind w:left="3600" w:hanging="360"/>
+      </w:pPr>
+    </w:lvl>
+    <w:lvl w:ilvl="5" w:tentative="1">
+      <w:start w:val="1"/>
+      <w:numFmt w:val="decimal"/>
+      <w:lvlText w:val="%6."/>
+      <w:lvlJc w:val="left"/>
+      <w:pPr>
+        <w:tabs>
+          <w:tab w:val="num" w:pos="4320"/>
+        </w:tabs>
+        <w:ind w:left="4320" w:hanging="360"/>
+      </w:pPr>
+    </w:lvl>
+    <w:lvl w:ilvl="6" w:tentative="1">
+      <w:start w:val="1"/>
+      <w:numFmt w:val="decimal"/>
+      <w:lvlText w:val="%7."/>
+      <w:lvlJc w:val="left"/>
+      <w:pPr>
+        <w:tabs>
+          <w:tab w:val="num" w:pos="5040"/>
+        </w:tabs>
+        <w:ind w:left="5040" w:hanging="360"/>
+      </w:pPr>
+    </w:lvl>
+    <w:lvl w:ilvl="7" w:tentative="1">
+      <w:start w:val="1"/>
+      <w:numFmt w:val="decimal"/>
+      <w:lvlText w:val="%8."/>
+      <w:lvlJc w:val="left"/>
+      <w:pPr>
+        <w:tabs>
+          <w:tab w:val="num" w:pos="5760"/>
+        </w:tabs>
+        <w:ind w:left="5760" w:hanging="360"/>
+      </w:pPr>
+    </w:lvl>
+    <w:lvl w:ilvl="8" w:tentative="1">
+      <w:start w:val="1"/>
+      <w:numFmt w:val="decimal"/>
+      <w:lvlText w:val="%9."/>
+      <w:lvlJc w:val="left"/>
+      <w:pPr>
+        <w:tabs>
+          <w:tab w:val="num" w:pos="6480"/>
+        </w:tabs>
+        <w:ind w:left="6480" w:hanging="360"/>
+      </w:pPr>
+    </w:lvl>
+  </w:abstractNum>
+  <w:abstractNum w:abstractNumId="2" w15:restartNumberingAfterBreak="0">
+    <w:nsid w:val="29F546FA"/>
+    <w:multiLevelType w:val="multilevel"/>
+    <w:tmpl w:val="42ECAFF2"/>
+    <w:lvl w:ilvl="0">
+      <w:start w:val="1"/>
+      <w:numFmt w:val="bullet"/>
+      <w:lvlText w:val=""/>
+      <w:lvlJc w:val="left"/>
+      <w:pPr>
+        <w:tabs>
+          <w:tab w:val="num" w:pos="720"/>
+        </w:tabs>
+        <w:ind w:left="720" w:hanging="360"/>
+      </w:pPr>
+      <w:rPr>
+        <w:rFonts w:ascii="Symbol" w:hAnsi="Symbol" w:hint="default"/>
+        <w:sz w:val="20"/>
+      </w:rPr>
+    </w:lvl>
+    <w:lvl w:ilvl="1" w:tentative="1">
+      <w:start w:val="1"/>
+      <w:numFmt w:val="bullet"/>
+      <w:lvlText w:val="o"/>
+      <w:lvlJc w:val="left"/>
+      <w:pPr>
+        <w:tabs>
+          <w:tab w:val="num" w:pos="1440"/>
+        </w:tabs>
+        <w:ind w:left="1440" w:hanging="360"/>
+      </w:pPr>
+      <w:rPr>
+        <w:rFonts w:ascii="Courier New" w:hAnsi="Courier New" w:hint="default"/>
+        <w:sz w:val="20"/>
+      </w:rPr>
+    </w:lvl>
+    <w:lvl w:ilvl="2" w:tentative="1">
+      <w:start w:val="1"/>
+      <w:numFmt w:val="bullet"/>
+      <w:lvlText w:val=""/>
+      <w:lvlJc w:val="left"/>
+      <w:pPr>
+        <w:tabs>
+          <w:tab w:val="num" w:pos="2160"/>
+        </w:tabs>
+        <w:ind w:left="2160" w:hanging="360"/>
+      </w:pPr>
+      <w:rPr>
+        <w:rFonts w:ascii="Wingdings" w:hAnsi="Wingdings" w:hint="default"/>
+        <w:sz w:val="20"/>
+      </w:rPr>
+    </w:lvl>
+    <w:lvl w:ilvl="3" w:tentative="1">
+      <w:start w:val="1"/>
+      <w:numFmt w:val="bullet"/>
+      <w:lvlText w:val=""/>
+      <w:lvlJc w:val="left"/>
+      <w:pPr>
+        <w:tabs>
+          <w:tab w:val="num" w:pos="2880"/>
+        </w:tabs>
+        <w:ind w:left="2880" w:hanging="360"/>
+      </w:pPr>
+      <w:rPr>
+        <w:rFonts w:ascii="Wingdings" w:hAnsi="Wingdings" w:hint="default"/>
+        <w:sz w:val="20"/>
+      </w:rPr>
+    </w:lvl>
+    <w:lvl w:ilvl="4" w:tentative="1">
+      <w:start w:val="1"/>
+      <w:numFmt w:val="bullet"/>
+      <w:lvlText w:val=""/>
+      <w:lvlJc w:val="left"/>
+      <w:pPr>
+        <w:tabs>
+          <w:tab w:val="num" w:pos="3600"/>
+        </w:tabs>
+        <w:ind w:left="3600" w:hanging="360"/>
+      </w:pPr>
+      <w:rPr>
+        <w:rFonts w:ascii="Wingdings" w:hAnsi="Wingdings" w:hint="default"/>
+        <w:sz w:val="20"/>
+      </w:rPr>
+    </w:lvl>
+    <w:lvl w:ilvl="5" w:tentative="1">
+      <w:start w:val="1"/>
+      <w:numFmt w:val="bullet"/>
+      <w:lvlText w:val=""/>
+      <w:lvlJc w:val="left"/>
+      <w:pPr>
+        <w:tabs>
+          <w:tab w:val="num" w:pos="4320"/>
+        </w:tabs>
+        <w:ind w:left="4320" w:hanging="360"/>
+      </w:pPr>
+      <w:rPr>
+        <w:rFonts w:ascii="Wingdings" w:hAnsi="Wingdings" w:hint="default"/>
+        <w:sz w:val="20"/>
+      </w:rPr>
+    </w:lvl>
+    <w:lvl w:ilvl="6" w:tentative="1">
+      <w:start w:val="1"/>
+      <w:numFmt w:val="bullet"/>
+      <w:lvlText w:val=""/>
+      <w:lvlJc w:val="left"/>
+      <w:pPr>
+        <w:tabs>
+          <w:tab w:val="num" w:pos="5040"/>
+        </w:tabs>
+        <w:ind w:left="5040" w:hanging="360"/>
+      </w:pPr>
+      <w:rPr>
+        <w:rFonts w:ascii="Wingdings" w:hAnsi="Wingdings" w:hint="default"/>
+        <w:sz w:val="20"/>
+      </w:rPr>
+    </w:lvl>
+    <w:lvl w:ilvl="7" w:tentative="1">
+      <w:start w:val="1"/>
+      <w:numFmt w:val="bullet"/>
+      <w:lvlText w:val=""/>
+      <w:lvlJc w:val="left"/>
+      <w:pPr>
+        <w:tabs>
+          <w:tab w:val="num" w:pos="5760"/>
+        </w:tabs>
+        <w:ind w:left="5760" w:hanging="360"/>
+      </w:pPr>
+      <w:rPr>
+        <w:rFonts w:ascii="Wingdings" w:hAnsi="Wingdings" w:hint="default"/>
+        <w:sz w:val="20"/>
+      </w:rPr>
+    </w:lvl>
+    <w:lvl w:ilvl="8" w:tentative="1">
+      <w:start w:val="1"/>
+      <w:numFmt w:val="bullet"/>
+      <w:lvlText w:val=""/>
+      <w:lvlJc w:val="left"/>
+      <w:pPr>
+        <w:tabs>
+          <w:tab w:val="num" w:pos="6480"/>
+        </w:tabs>
+        <w:ind w:left="6480" w:hanging="360"/>
+      </w:pPr>
+      <w:rPr>
+        <w:rFonts w:ascii="Wingdings" w:hAnsi="Wingdings" w:hint="default"/>
+        <w:sz w:val="20"/>
+      </w:rPr>
+    </w:lvl>
+  </w:abstractNum>
+  <w:num w:numId="1" w16cid:durableId="397410788">
+    <w:abstractNumId w:val="1"/>
+  </w:num>
+  <w:num w:numId="2" w16cid:durableId="840705399">
+    <w:abstractNumId w:val="2"/>
+  </w:num>
+  <w:num w:numId="3" w16cid:durableId="1638802665">
+    <w:abstractNumId w:val="0"/>
+  </w:num>
+</w:numbering>
 </file>
 
 <file path=word/styles.xml><?xml version="1.0" encoding="utf-8"?>
@@ -633,7 +1258,6 @@
   <w:style w:type="character" w:default="1" w:styleId="Fuentedeprrafopredeter">
     <w:name w:val="Default Paragraph Font"/>
     <w:uiPriority w:val="1"/>
-    <w:semiHidden/>
     <w:unhideWhenUsed/>
   </w:style>
   <w:style w:type="table" w:default="1" w:styleId="Tablanormal">
@@ -945,6 +1569,29 @@
       <w:smallCaps/>
       <w:color w:val="0F4761" w:themeColor="accent1" w:themeShade="BF"/>
       <w:spacing w:val="5"/>
+    </w:rPr>
+  </w:style>
+  <w:style w:type="character" w:styleId="Hipervnculo">
+    <w:name w:val="Hyperlink"/>
+    <w:basedOn w:val="Fuentedeprrafopredeter"/>
+    <w:uiPriority w:val="99"/>
+    <w:unhideWhenUsed/>
+    <w:rsid w:val="002D2B3A"/>
+    <w:rPr>
+      <w:color w:val="467886" w:themeColor="hyperlink"/>
+      <w:u w:val="single"/>
+    </w:rPr>
+  </w:style>
+  <w:style w:type="character" w:styleId="Mencinsinresolver">
+    <w:name w:val="Unresolved Mention"/>
+    <w:basedOn w:val="Fuentedeprrafopredeter"/>
+    <w:uiPriority w:val="99"/>
+    <w:semiHidden/>
+    <w:unhideWhenUsed/>
+    <w:rsid w:val="002D2B3A"/>
+    <w:rPr>
+      <w:color w:val="605E5C"/>
+      <w:shd w:val="clear" w:color="auto" w:fill="E1DFDD"/>
     </w:rPr>
   </w:style>
 </w:styles>

</xml_diff>